<commit_message>
add model-test and update the report
</commit_message>
<xml_diff>
--- a/Report.docx
+++ b/Report.docx
@@ -2487,27 +2487,7 @@
           <w:szCs w:val="24"/>
           <w14:ligatures w14:val="none"/>
         </w:rPr>
-        <w:t xml:space="preserve">The data consists of 48x48 pixel grayscale images of faces. The faces have been automatically registered so that the face is more or less </w:t>
-      </w:r>
-      <w:r>
-        <w:rPr>
-          <w:rFonts w:ascii="Times New Roman" w:eastAsia="Times New Roman" w:hAnsi="Times New Roman" w:cs="Times New Roman"/>
-          <w:kern w:val="0"/>
-          <w:sz w:val="24"/>
-          <w:szCs w:val="24"/>
-          <w14:ligatures w14:val="none"/>
-        </w:rPr>
-        <w:t>centered</w:t>
-      </w:r>
-      <w:r>
-        <w:rPr>
-          <w:rFonts w:ascii="Times New Roman" w:eastAsia="Times New Roman" w:hAnsi="Times New Roman" w:cs="Times New Roman"/>
-          <w:kern w:val="0"/>
-          <w:sz w:val="24"/>
-          <w:szCs w:val="24"/>
-          <w14:ligatures w14:val="none"/>
-        </w:rPr>
-        <w:t xml:space="preserve"> and occupies about the same amount of space in each image.</w:t>
+        <w:t>The data consists of 48x48 pixel grayscale images of faces. The faces have been automatically registered so that the face is more or less centered and occupies about the same amount of space in each image.</w:t>
       </w:r>
     </w:p>
     <w:p>
@@ -5189,7 +5169,7 @@
           <w:szCs w:val="24"/>
           <w14:ligatures w14:val="none"/>
         </w:rPr>
-        <w:t xml:space="preserve"> The face region is cropped, resized to $48 \times 48 \times 1$, normalized, and fed into the </w:t>
+        <w:t xml:space="preserve"> The face region is cropped, resized to 48 \times 48 \times 1, normalized, and fed into the </w:t>
       </w:r>
       <w:proofErr w:type="spellStart"/>
       <w:r>
@@ -10824,6 +10804,7 @@
     <w:rsid w:val="0028662C"/>
     <w:rsid w:val="004C1DEF"/>
     <w:rsid w:val="008030AD"/>
+    <w:rsid w:val="00D25455"/>
   </w:rsids>
   <m:mathPr>
     <m:mathFont m:val="Cambria Math"/>

</xml_diff>